<commit_message>
clase 4 - clase enano polimorfismo
</commit_message>
<xml_diff>
--- a/Laboratorio 1.docx
+++ b/Laboratorio 1.docx
@@ -272,19 +272,11 @@
           <w:lang w:val="es-ES"/>
         </w:rPr>
       </w:pPr>
-      <w:proofErr w:type="spellStart"/>
-      <w:r>
-        <w:rPr>
-          <w:lang w:val="es-ES"/>
-        </w:rPr>
-        <w:t>Intellij</w:t>
-      </w:r>
-      <w:proofErr w:type="spellEnd"/>
-      <w:r>
-        <w:rPr>
-          <w:lang w:val="es-ES"/>
-        </w:rPr>
-        <w:t xml:space="preserve"> IDEA</w:t>
+      <w:r>
+        <w:rPr>
+          <w:lang w:val="es-ES"/>
+        </w:rPr>
+        <w:t>Intellij IDEA</w:t>
       </w:r>
     </w:p>
     <w:p>
@@ -400,21 +392,7 @@
         <w:rPr>
           <w:lang w:val="es-ES"/>
         </w:rPr>
-        <w:t xml:space="preserve">Todas las clases deben estar dentro de </w:t>
-      </w:r>
-      <w:proofErr w:type="spellStart"/>
-      <w:r>
-        <w:rPr>
-          <w:lang w:val="es-ES"/>
-        </w:rPr>
-        <w:t>src</w:t>
-      </w:r>
-      <w:proofErr w:type="spellEnd"/>
-      <w:r>
-        <w:rPr>
-          <w:lang w:val="es-ES"/>
-        </w:rPr>
-        <w:t>.</w:t>
+        <w:t>Todas las clases deben estar dentro de src.</w:t>
       </w:r>
     </w:p>
     <w:p>
@@ -746,35 +724,7 @@
         <w:rPr>
           <w:lang w:val="es-ES"/>
         </w:rPr>
-        <w:t xml:space="preserve">Clases, métodos, propiedades, </w:t>
-      </w:r>
-      <w:proofErr w:type="spellStart"/>
-      <w:r>
-        <w:rPr>
-          <w:lang w:val="es-ES"/>
-        </w:rPr>
-        <w:t>getters</w:t>
-      </w:r>
-      <w:proofErr w:type="spellEnd"/>
-      <w:r>
-        <w:rPr>
-          <w:lang w:val="es-ES"/>
-        </w:rPr>
-        <w:t xml:space="preserve"> y </w:t>
-      </w:r>
-      <w:proofErr w:type="spellStart"/>
-      <w:r>
-        <w:rPr>
-          <w:lang w:val="es-ES"/>
-        </w:rPr>
-        <w:t>setters</w:t>
-      </w:r>
-      <w:proofErr w:type="spellEnd"/>
-      <w:r>
-        <w:rPr>
-          <w:lang w:val="es-ES"/>
-        </w:rPr>
-        <w:t xml:space="preserve"> es hasta esta clase enfocado en herencia.</w:t>
+        <w:t>Clases, métodos, propiedades, getters y setters es hasta esta clase enfocado en herencia.</w:t>
       </w:r>
     </w:p>
     <w:p>
@@ -813,21 +763,7 @@
         <w:rPr>
           <w:lang w:val="es-ES"/>
         </w:rPr>
-        <w:t xml:space="preserve">Siempre que se crea una clase extiende de la clase </w:t>
-      </w:r>
-      <w:proofErr w:type="spellStart"/>
-      <w:r>
-        <w:rPr>
-          <w:lang w:val="es-ES"/>
-        </w:rPr>
-        <w:t>Object</w:t>
-      </w:r>
-      <w:proofErr w:type="spellEnd"/>
-      <w:r>
-        <w:rPr>
-          <w:lang w:val="es-ES"/>
-        </w:rPr>
-        <w:t>.</w:t>
+        <w:t>Siempre que se crea una clase extiende de la clase Object.</w:t>
       </w:r>
     </w:p>
     <w:p>
@@ -855,7 +791,6 @@
           <w:lang w:val="es-ES"/>
         </w:rPr>
       </w:pPr>
-      <w:proofErr w:type="spellStart"/>
       <w:r>
         <w:rPr>
           <w:lang w:val="es-ES"/>
@@ -872,14 +807,7 @@
         <w:rPr>
           <w:lang w:val="es-ES"/>
         </w:rPr>
-        <w:t>herencia</w:t>
-      </w:r>
-      <w:proofErr w:type="spellEnd"/>
-      <w:r>
-        <w:rPr>
-          <w:lang w:val="es-ES"/>
-        </w:rPr>
-        <w:t xml:space="preserve">: Java no permite </w:t>
+        <w:t xml:space="preserve">herencia: Java no permite </w:t>
       </w:r>
       <w:r>
         <w:rPr>
@@ -928,29 +856,16 @@
           <w:lang w:val="es-ES"/>
         </w:rPr>
       </w:pPr>
-      <w:proofErr w:type="spellStart"/>
-      <w:r>
-        <w:rPr>
-          <w:lang w:val="es-ES"/>
-        </w:rPr>
-        <w:t>Getters</w:t>
-      </w:r>
-      <w:proofErr w:type="spellEnd"/>
-      <w:r>
-        <w:rPr>
-          <w:lang w:val="es-ES"/>
-        </w:rPr>
-        <w:t>: GET retorna el valor de una propiedad</w:t>
-      </w:r>
-    </w:p>
-    <w:p>
-      <w:proofErr w:type="spellStart"/>
-      <w:r>
-        <w:t>Setters</w:t>
-      </w:r>
-      <w:proofErr w:type="spellEnd"/>
-      <w:r>
-        <w:t>: SET le otorga un va</w:t>
+      <w:r>
+        <w:rPr>
+          <w:lang w:val="es-ES"/>
+        </w:rPr>
+        <w:t>Getters: GET retorna el valor de una propiedad</w:t>
+      </w:r>
+    </w:p>
+    <w:p>
+      <w:r>
+        <w:t>Setters: SET le otorga un va</w:t>
       </w:r>
       <w:r>
         <w:t>lor a una propiedad</w:t>
@@ -982,15 +897,7 @@
     </w:p>
     <w:p>
       <w:r>
-        <w:t xml:space="preserve">Super: Si se construye un objeto subclase tiene que ser antes un objeto superclase, es la sobreescritura. Super() permite </w:t>
-      </w:r>
-      <w:proofErr w:type="spellStart"/>
-      <w:r>
-        <w:t>setear</w:t>
-      </w:r>
-      <w:proofErr w:type="spellEnd"/>
-      <w:r>
-        <w:t xml:space="preserve"> las propiedades de una superclase en una subclase.</w:t>
+        <w:t>Super: Si se construye un objeto subclase tiene que ser antes un objeto superclase, es la sobreescritura. Super() permite setear las propiedades de una superclase en una subclase.</w:t>
       </w:r>
     </w:p>
     <w:p>
@@ -1006,15 +913,7 @@
     </w:p>
     <w:p>
       <w:r>
-        <w:t xml:space="preserve">NO es buena practica enviar </w:t>
-      </w:r>
-      <w:proofErr w:type="spellStart"/>
-      <w:r>
-        <w:t>null</w:t>
-      </w:r>
-      <w:proofErr w:type="spellEnd"/>
-      <w:r>
-        <w:t xml:space="preserve"> en un constructor.</w:t>
+        <w:t>NO es buena practica enviar null en un constructor.</w:t>
       </w:r>
     </w:p>
     <w:p>
@@ -1039,12 +938,6 @@
       </w:r>
     </w:p>
     <w:p>
-      <w:pPr>
-        <w:rPr>
-          <w:sz w:val="20"/>
-          <w:szCs w:val="20"/>
-        </w:rPr>
-      </w:pPr>
       <w:r>
         <w:t xml:space="preserve">Una vez que el modelo ya </w:t>
       </w:r>
@@ -1053,6 +946,255 @@
       </w:r>
       <w:r>
         <w:t xml:space="preserve"> armado puede salir muy caro.</w:t>
+      </w:r>
+    </w:p>
+    <w:p/>
+    <w:p>
+      <w:r>
+        <w:t>Clase 4:</w:t>
+      </w:r>
+    </w:p>
+    <w:p>
+      <w:r>
+        <w:t>Herencia: relación “es un”</w:t>
+      </w:r>
+    </w:p>
+    <w:p>
+      <w:r>
+        <w:t xml:space="preserve">“En un” entre clases. </w:t>
+      </w:r>
+      <w:r>
+        <w:t xml:space="preserve"> Si tienen y hace todo lo que hace un perro entonces es un perro.</w:t>
+      </w:r>
+    </w:p>
+    <w:p>
+      <w:r>
+        <w:t>Un caniche es un perro.</w:t>
+      </w:r>
+    </w:p>
+    <w:p>
+      <w:r>
+        <w:t>La herencia es un ordenamiento entre clases que define una relación “es un”.</w:t>
+      </w:r>
+    </w:p>
+    <w:p>
+      <w:r>
+        <w:t>Ventajas de la herencia:</w:t>
+      </w:r>
+    </w:p>
+    <w:p>
+      <w:pPr>
+        <w:pStyle w:val="Prrafodelista"/>
+        <w:numPr>
+          <w:ilvl w:val="0"/>
+          <w:numId w:val="1"/>
+        </w:numPr>
+        <w:rPr>
+          <w:sz w:val="20"/>
+          <w:szCs w:val="20"/>
+        </w:rPr>
+      </w:pPr>
+      <w:r>
+        <w:rPr>
+          <w:sz w:val="20"/>
+          <w:szCs w:val="20"/>
+        </w:rPr>
+        <w:t xml:space="preserve">Evitar duplicidad: </w:t>
+      </w:r>
+      <w:r>
+        <w:rPr>
+          <w:sz w:val="20"/>
+          <w:szCs w:val="20"/>
+        </w:rPr>
+        <w:t>Cuando una clase deriva de otra, adquiere automáticamente sus métodos y atributos, no es necesario volver a programarlo.</w:t>
+      </w:r>
+    </w:p>
+    <w:p>
+      <w:pPr>
+        <w:pStyle w:val="Prrafodelista"/>
+        <w:numPr>
+          <w:ilvl w:val="0"/>
+          <w:numId w:val="1"/>
+        </w:numPr>
+        <w:rPr>
+          <w:sz w:val="20"/>
+          <w:szCs w:val="20"/>
+        </w:rPr>
+      </w:pPr>
+      <w:r>
+        <w:rPr>
+          <w:sz w:val="20"/>
+          <w:szCs w:val="20"/>
+        </w:rPr>
+        <w:t>Reutilización de código</w:t>
+      </w:r>
+    </w:p>
+    <w:p>
+      <w:pPr>
+        <w:pStyle w:val="Prrafodelista"/>
+        <w:numPr>
+          <w:ilvl w:val="0"/>
+          <w:numId w:val="1"/>
+        </w:numPr>
+        <w:rPr>
+          <w:sz w:val="20"/>
+          <w:szCs w:val="20"/>
+        </w:rPr>
+      </w:pPr>
+      <w:r>
+        <w:rPr>
+          <w:sz w:val="20"/>
+          <w:szCs w:val="20"/>
+        </w:rPr>
+        <w:t>Facilitar el mantenimiento: Si la definición de la clase PADRE cambia, solo se modifica el código de esa clase, los cambios automáticamente impactan en todas las clases derivadas</w:t>
+      </w:r>
+    </w:p>
+    <w:p>
+      <w:pPr>
+        <w:pStyle w:val="Prrafodelista"/>
+        <w:numPr>
+          <w:ilvl w:val="0"/>
+          <w:numId w:val="1"/>
+        </w:numPr>
+        <w:rPr>
+          <w:sz w:val="20"/>
+          <w:szCs w:val="20"/>
+        </w:rPr>
+      </w:pPr>
+      <w:r>
+        <w:rPr>
+          <w:sz w:val="20"/>
+          <w:szCs w:val="20"/>
+        </w:rPr>
+        <w:t>Soluciones escalables: Que tan difícil será crear distintos tipos de clases hijas a futuro</w:t>
+      </w:r>
+    </w:p>
+    <w:p>
+      <w:pPr>
+        <w:rPr>
+          <w:sz w:val="20"/>
+          <w:szCs w:val="20"/>
+        </w:rPr>
+      </w:pPr>
+      <w:r>
+        <w:rPr>
+          <w:sz w:val="20"/>
+          <w:szCs w:val="20"/>
+        </w:rPr>
+        <w:t>Herencia multiple: En java no esta permitida</w:t>
+      </w:r>
+    </w:p>
+    <w:p>
+      <w:pPr>
+        <w:rPr>
+          <w:sz w:val="20"/>
+          <w:szCs w:val="20"/>
+        </w:rPr>
+      </w:pPr>
+      <w:r>
+        <w:rPr>
+          <w:sz w:val="20"/>
+          <w:szCs w:val="20"/>
+        </w:rPr>
+        <w:t>Se establece cuando una clase hereda de varias otras clases.</w:t>
+      </w:r>
+    </w:p>
+    <w:p>
+      <w:pPr>
+        <w:rPr>
+          <w:sz w:val="20"/>
+          <w:szCs w:val="20"/>
+        </w:rPr>
+      </w:pPr>
+      <w:r>
+        <w:rPr>
+          <w:sz w:val="20"/>
+          <w:szCs w:val="20"/>
+        </w:rPr>
+        <w:t>Super(): Entrega atributos a la clase que tenga encima.</w:t>
+      </w:r>
+    </w:p>
+    <w:p>
+      <w:pPr>
+        <w:rPr>
+          <w:sz w:val="20"/>
+          <w:szCs w:val="20"/>
+        </w:rPr>
+      </w:pPr>
+      <w:r>
+        <w:rPr>
+          <w:sz w:val="20"/>
+          <w:szCs w:val="20"/>
+        </w:rPr>
+        <w:lastRenderedPageBreak/>
+        <w:t>UML: Atributos con – y métodos con +.</w:t>
+      </w:r>
+    </w:p>
+    <w:p>
+      <w:pPr>
+        <w:rPr>
+          <w:sz w:val="20"/>
+          <w:szCs w:val="20"/>
+        </w:rPr>
+      </w:pPr>
+      <w:r>
+        <w:rPr>
+          <w:sz w:val="20"/>
+          <w:szCs w:val="20"/>
+        </w:rPr>
+        <w:t>Polimorfismo:</w:t>
+      </w:r>
+      <w:r>
+        <w:rPr>
+          <w:sz w:val="20"/>
+          <w:szCs w:val="20"/>
+        </w:rPr>
+        <w:t xml:space="preserve"> </w:t>
+      </w:r>
+    </w:p>
+    <w:p>
+      <w:pPr>
+        <w:rPr>
+          <w:sz w:val="20"/>
+          <w:szCs w:val="20"/>
+        </w:rPr>
+      </w:pPr>
+      <w:r>
+        <w:rPr>
+          <w:sz w:val="20"/>
+          <w:szCs w:val="20"/>
+        </w:rPr>
+        <w:t xml:space="preserve">Clases abstractas: No se puede instanciar. </w:t>
+      </w:r>
+    </w:p>
+    <w:p>
+      <w:pPr>
+        <w:rPr>
+          <w:sz w:val="20"/>
+          <w:szCs w:val="20"/>
+        </w:rPr>
+      </w:pPr>
+      <w:r>
+        <w:rPr>
+          <w:sz w:val="20"/>
+          <w:szCs w:val="20"/>
+        </w:rPr>
+        <w:t>Métodos abstractos: Pertenecen a la clase abstracta, al heredarlos hay que volverlos a redefinir.</w:t>
+      </w:r>
+    </w:p>
+    <w:p>
+      <w:pPr>
+        <w:rPr>
+          <w:sz w:val="20"/>
+          <w:szCs w:val="20"/>
+        </w:rPr>
+      </w:pPr>
+      <w:r>
+        <w:rPr>
+          <w:sz w:val="20"/>
+          <w:szCs w:val="20"/>
+        </w:rPr>
+        <w:t>Desventaja: Por cada método abstracto hay que definirlo si o si en la clase.</w:t>
       </w:r>
     </w:p>
     <w:sectPr>

</xml_diff>